<commit_message>
Second pass Pss 30-45
</commit_message>
<xml_diff>
--- a/Psalms/030.docx
+++ b/Psalms/030.docx
@@ -1,6 +1,6 @@
 
 <file path=word/document.xml><?xml version="1.0" encoding="utf-8"?>
-<w:document xmlns:wpc="http://schemas.microsoft.com/office/word/2010/wordprocessingCanvas" xmlns:mo="http://schemas.microsoft.com/office/mac/office/2008/main" xmlns:mc="http://schemas.openxmlformats.org/markup-compatibility/2006" xmlns:mv="urn:schemas-microsoft-com:mac:vml" xmlns:o="urn:schemas-microsoft-com:office:office" xmlns:r="http://schemas.openxmlformats.org/officeDocument/2006/relationships" xmlns:m="http://schemas.openxmlformats.org/officeDocument/2006/math" xmlns:v="urn:schemas-microsoft-com:vml" xmlns:wp14="http://schemas.microsoft.com/office/word/2010/wordprocessingDrawing" xmlns:wp="http://schemas.openxmlformats.org/drawingml/2006/wordprocessingDrawing" xmlns:w10="urn:schemas-microsoft-com:office:word" xmlns:w="http://schemas.openxmlformats.org/wordprocessingml/2006/main" xmlns:w14="http://schemas.microsoft.com/office/word/2010/wordml" xmlns:w15="http://schemas.microsoft.com/office/word/2012/wordml" xmlns:wpg="http://schemas.microsoft.com/office/word/2010/wordprocessingGroup" xmlns:wpi="http://schemas.microsoft.com/office/word/2010/wordprocessingInk" xmlns:wne="http://schemas.microsoft.com/office/word/2006/wordml" xmlns:wps="http://schemas.microsoft.com/office/word/2010/wordprocessingShape" mc:Ignorable="w14 w15 wp14">
+<w:document xmlns:wpc="http://schemas.microsoft.com/office/word/2010/wordprocessingCanvas" xmlns:cx="http://schemas.microsoft.com/office/drawing/2014/chartex" xmlns:cx1="http://schemas.microsoft.com/office/drawing/2015/9/8/chartex" xmlns:mc="http://schemas.openxmlformats.org/markup-compatibility/2006" xmlns:o="urn:schemas-microsoft-com:office:office" xmlns:r="http://schemas.openxmlformats.org/officeDocument/2006/relationships" xmlns:m="http://schemas.openxmlformats.org/officeDocument/2006/math" xmlns:v="urn:schemas-microsoft-com:vml" xmlns:wp14="http://schemas.microsoft.com/office/word/2010/wordprocessingDrawing" xmlns:wp="http://schemas.openxmlformats.org/drawingml/2006/wordprocessingDrawing" xmlns:w10="urn:schemas-microsoft-com:office:word" xmlns:w="http://schemas.openxmlformats.org/wordprocessingml/2006/main" xmlns:w14="http://schemas.microsoft.com/office/word/2010/wordml" xmlns:w15="http://schemas.microsoft.com/office/word/2012/wordml" xmlns:w16se="http://schemas.microsoft.com/office/word/2015/wordml/symex" xmlns:wpg="http://schemas.microsoft.com/office/word/2010/wordprocessingGroup" xmlns:wpi="http://schemas.microsoft.com/office/word/2010/wordprocessingInk" xmlns:wne="http://schemas.microsoft.com/office/word/2006/wordml" xmlns:wps="http://schemas.microsoft.com/office/word/2010/wordprocessingShape" mc:Ignorable="w14 w15 w16se wp14">
   <w:body>
     <w:p>
       <w:pPr>
@@ -307,22 +307,16 @@
               <w:pStyle w:val="EnglishHangNoCoptic"/>
             </w:pPr>
             <w:r>
-              <w:t xml:space="preserve">2 In </w:t>
-            </w:r>
-            <w:r>
-              <w:t>You</w:t>
-            </w:r>
-            <w:r>
-              <w:t>, O Lord, I hope and trust;</w:t>
-            </w:r>
-          </w:p>
-          <w:p>
-            <w:pPr>
-              <w:pStyle w:val="EnglishHangNoCoptic"/>
-            </w:pPr>
-            <w:r>
-              <w:tab/>
-              <w:t>let me never be put to shame.</w:t>
+              <w:t>2 I have hoped in You, O Lord;</w:t>
+            </w:r>
+          </w:p>
+          <w:p>
+            <w:pPr>
+              <w:pStyle w:val="EnglishHangNoCoptic"/>
+            </w:pPr>
+            <w:r>
+              <w:tab/>
+              <w:t>let me never be put to shame;</w:t>
             </w:r>
           </w:p>
           <w:p>
@@ -331,13 +325,7 @@
             </w:pPr>
             <w:r>
               <w:tab/>
-              <w:t xml:space="preserve">Rescue me and deliver me in </w:t>
-            </w:r>
-            <w:r>
-              <w:t>Your</w:t>
-            </w:r>
-            <w:r>
-              <w:t xml:space="preserve"> righteousness.</w:t>
+              <w:t>rescue me and deliver me in Your righteousness.</w:t>
             </w:r>
             <w:r>
               <w:rPr>
@@ -345,6 +333,11 @@
               </w:rPr>
               <w:footnoteReference w:id="2"/>
             </w:r>
+          </w:p>
+          <w:p>
+            <w:pPr>
+              <w:pStyle w:val="EnglishHangEndNoCoptic"/>
+            </w:pPr>
           </w:p>
         </w:tc>
         <w:tc>
@@ -3195,31 +3188,25 @@
               <w:pStyle w:val="EnglishHangNoCoptic"/>
             </w:pPr>
             <w:r>
-              <w:t>14 For I hear the blame of many</w:t>
-            </w:r>
-          </w:p>
-          <w:p>
-            <w:pPr>
-              <w:pStyle w:val="EnglishHangNoCoptic"/>
-            </w:pPr>
-            <w:r>
-              <w:tab/>
-              <w:t xml:space="preserve">who hover </w:t>
-            </w:r>
-            <w:r>
-              <w:t>a</w:t>
-            </w:r>
-            <w:r>
-              <w:t>round me,</w:t>
-            </w:r>
-          </w:p>
-          <w:p>
-            <w:pPr>
-              <w:pStyle w:val="EnglishHangNoCoptic"/>
-            </w:pPr>
-            <w:r>
-              <w:tab/>
-              <w:t>as they conspire together against me</w:t>
+              <w:t>14 For I heard the blame of many</w:t>
+            </w:r>
+          </w:p>
+          <w:p>
+            <w:pPr>
+              <w:pStyle w:val="EnglishHangNoCoptic"/>
+            </w:pPr>
+            <w:r>
+              <w:tab/>
+              <w:t>who hover around me,</w:t>
+            </w:r>
+          </w:p>
+          <w:p>
+            <w:pPr>
+              <w:pStyle w:val="EnglishHangNoCoptic"/>
+            </w:pPr>
+            <w:r>
+              <w:tab/>
+              <w:t>as they gathered together against me</w:t>
             </w:r>
           </w:p>
           <w:p>
@@ -3228,13 +3215,15 @@
             </w:pPr>
             <w:r>
               <w:tab/>
-              <w:t>and plot to take my life.</w:t>
-            </w:r>
-          </w:p>
-          <w:p>
-            <w:pPr>
-              <w:pStyle w:val="EngIndEnd"/>
-            </w:pPr>
+              <w:t>and plotted to take my life.</w:t>
+            </w:r>
+          </w:p>
+          <w:p>
+            <w:pPr>
+              <w:pStyle w:val="EngIndEnd"/>
+            </w:pPr>
+            <w:bookmarkStart w:id="0" w:name="_GoBack"/>
+            <w:bookmarkEnd w:id="0"/>
           </w:p>
         </w:tc>
         <w:tc>
@@ -5908,10 +5897,7 @@
               <w:pStyle w:val="EngIndEnd"/>
             </w:pPr>
             <w:r>
-              <w:t>Love the Lord, all ye his saints: for the Lord seeks for truth, and renders a reward t</w:t>
-            </w:r>
-            <w:r>
-              <w:t xml:space="preserve">o them that deal very proudly. </w:t>
+              <w:t xml:space="preserve">Love the Lord, all ye his saints: for the Lord seeks for truth, and renders a reward to them that deal very proudly. </w:t>
             </w:r>
           </w:p>
         </w:tc>
@@ -6055,8 +6041,6 @@
             <w:pPr>
               <w:pStyle w:val="EngIndEnd"/>
             </w:pPr>
-            <w:bookmarkStart w:id="0" w:name="_GoBack"/>
-            <w:bookmarkEnd w:id="0"/>
           </w:p>
         </w:tc>
         <w:tc>
@@ -6189,7 +6173,7 @@
 </file>
 
 <file path=word/endnotes.xml><?xml version="1.0" encoding="utf-8"?>
-<w:endnotes xmlns:wpc="http://schemas.microsoft.com/office/word/2010/wordprocessingCanvas" xmlns:mo="http://schemas.microsoft.com/office/mac/office/2008/main" xmlns:mc="http://schemas.openxmlformats.org/markup-compatibility/2006" xmlns:mv="urn:schemas-microsoft-com:mac:vml" xmlns:o="urn:schemas-microsoft-com:office:office" xmlns:r="http://schemas.openxmlformats.org/officeDocument/2006/relationships" xmlns:m="http://schemas.openxmlformats.org/officeDocument/2006/math" xmlns:v="urn:schemas-microsoft-com:vml" xmlns:wp14="http://schemas.microsoft.com/office/word/2010/wordprocessingDrawing" xmlns:wp="http://schemas.openxmlformats.org/drawingml/2006/wordprocessingDrawing" xmlns:w10="urn:schemas-microsoft-com:office:word" xmlns:w="http://schemas.openxmlformats.org/wordprocessingml/2006/main" xmlns:w14="http://schemas.microsoft.com/office/word/2010/wordml" xmlns:w15="http://schemas.microsoft.com/office/word/2012/wordml" xmlns:wpg="http://schemas.microsoft.com/office/word/2010/wordprocessingGroup" xmlns:wpi="http://schemas.microsoft.com/office/word/2010/wordprocessingInk" xmlns:wne="http://schemas.microsoft.com/office/word/2006/wordml" xmlns:wps="http://schemas.microsoft.com/office/word/2010/wordprocessingShape" mc:Ignorable="w14 w15 wp14">
+<w:endnotes xmlns:wpc="http://schemas.microsoft.com/office/word/2010/wordprocessingCanvas" xmlns:cx="http://schemas.microsoft.com/office/drawing/2014/chartex" xmlns:cx1="http://schemas.microsoft.com/office/drawing/2015/9/8/chartex" xmlns:mc="http://schemas.openxmlformats.org/markup-compatibility/2006" xmlns:o="urn:schemas-microsoft-com:office:office" xmlns:r="http://schemas.openxmlformats.org/officeDocument/2006/relationships" xmlns:m="http://schemas.openxmlformats.org/officeDocument/2006/math" xmlns:v="urn:schemas-microsoft-com:vml" xmlns:wp14="http://schemas.microsoft.com/office/word/2010/wordprocessingDrawing" xmlns:wp="http://schemas.openxmlformats.org/drawingml/2006/wordprocessingDrawing" xmlns:w10="urn:schemas-microsoft-com:office:word" xmlns:w="http://schemas.openxmlformats.org/wordprocessingml/2006/main" xmlns:w14="http://schemas.microsoft.com/office/word/2010/wordml" xmlns:w15="http://schemas.microsoft.com/office/word/2012/wordml" xmlns:w16se="http://schemas.microsoft.com/office/word/2015/wordml/symex" xmlns:wpg="http://schemas.microsoft.com/office/word/2010/wordprocessingGroup" xmlns:wpi="http://schemas.microsoft.com/office/word/2010/wordprocessingInk" xmlns:wne="http://schemas.microsoft.com/office/word/2006/wordml" xmlns:wps="http://schemas.microsoft.com/office/word/2010/wordprocessingShape" mc:Ignorable="w14 w15 w16se wp14">
   <w:endnote w:type="separator" w:id="-1">
     <w:p>
       <w:pPr>
@@ -6214,7 +6198,7 @@
 </file>
 
 <file path=word/footnotes.xml><?xml version="1.0" encoding="utf-8"?>
-<w:footnotes xmlns:wpc="http://schemas.microsoft.com/office/word/2010/wordprocessingCanvas" xmlns:mo="http://schemas.microsoft.com/office/mac/office/2008/main" xmlns:mc="http://schemas.openxmlformats.org/markup-compatibility/2006" xmlns:mv="urn:schemas-microsoft-com:mac:vml" xmlns:o="urn:schemas-microsoft-com:office:office" xmlns:r="http://schemas.openxmlformats.org/officeDocument/2006/relationships" xmlns:m="http://schemas.openxmlformats.org/officeDocument/2006/math" xmlns:v="urn:schemas-microsoft-com:vml" xmlns:wp14="http://schemas.microsoft.com/office/word/2010/wordprocessingDrawing" xmlns:wp="http://schemas.openxmlformats.org/drawingml/2006/wordprocessingDrawing" xmlns:w10="urn:schemas-microsoft-com:office:word" xmlns:w="http://schemas.openxmlformats.org/wordprocessingml/2006/main" xmlns:w14="http://schemas.microsoft.com/office/word/2010/wordml" xmlns:w15="http://schemas.microsoft.com/office/word/2012/wordml" xmlns:wpg="http://schemas.microsoft.com/office/word/2010/wordprocessingGroup" xmlns:wpi="http://schemas.microsoft.com/office/word/2010/wordprocessingInk" xmlns:wne="http://schemas.microsoft.com/office/word/2006/wordml" xmlns:wps="http://schemas.microsoft.com/office/word/2010/wordprocessingShape" mc:Ignorable="w14 w15 wp14">
+<w:footnotes xmlns:wpc="http://schemas.microsoft.com/office/word/2010/wordprocessingCanvas" xmlns:cx="http://schemas.microsoft.com/office/drawing/2014/chartex" xmlns:cx1="http://schemas.microsoft.com/office/drawing/2015/9/8/chartex" xmlns:mc="http://schemas.openxmlformats.org/markup-compatibility/2006" xmlns:o="urn:schemas-microsoft-com:office:office" xmlns:r="http://schemas.openxmlformats.org/officeDocument/2006/relationships" xmlns:m="http://schemas.openxmlformats.org/officeDocument/2006/math" xmlns:v="urn:schemas-microsoft-com:vml" xmlns:wp14="http://schemas.microsoft.com/office/word/2010/wordprocessingDrawing" xmlns:wp="http://schemas.openxmlformats.org/drawingml/2006/wordprocessingDrawing" xmlns:w10="urn:schemas-microsoft-com:office:word" xmlns:w="http://schemas.openxmlformats.org/wordprocessingml/2006/main" xmlns:w14="http://schemas.microsoft.com/office/word/2010/wordml" xmlns:w15="http://schemas.microsoft.com/office/word/2012/wordml" xmlns:w16se="http://schemas.microsoft.com/office/word/2015/wordml/symex" xmlns:wpg="http://schemas.microsoft.com/office/word/2010/wordprocessingGroup" xmlns:wpi="http://schemas.microsoft.com/office/word/2010/wordprocessingInk" xmlns:wne="http://schemas.microsoft.com/office/word/2006/wordml" xmlns:wps="http://schemas.microsoft.com/office/word/2010/wordprocessingShape" mc:Ignorable="w14 w15 w16se wp14">
   <w:footnote w:type="separator" w:id="-1">
     <w:p>
       <w:pPr>
@@ -6525,7 +6509,7 @@
 </file>
 
 <file path=word/styles.xml><?xml version="1.0" encoding="utf-8"?>
-<w:styles xmlns:mc="http://schemas.openxmlformats.org/markup-compatibility/2006" xmlns:r="http://schemas.openxmlformats.org/officeDocument/2006/relationships" xmlns:w="http://schemas.openxmlformats.org/wordprocessingml/2006/main" xmlns:w14="http://schemas.microsoft.com/office/word/2010/wordml" xmlns:w15="http://schemas.microsoft.com/office/word/2012/wordml" mc:Ignorable="w14 w15">
+<w:styles xmlns:mc="http://schemas.openxmlformats.org/markup-compatibility/2006" xmlns:r="http://schemas.openxmlformats.org/officeDocument/2006/relationships" xmlns:w="http://schemas.openxmlformats.org/wordprocessingml/2006/main" xmlns:w14="http://schemas.microsoft.com/office/word/2010/wordml" xmlns:w15="http://schemas.microsoft.com/office/word/2012/wordml" xmlns:w16se="http://schemas.microsoft.com/office/word/2015/wordml/symex" mc:Ignorable="w14 w15 w16se">
   <w:docDefaults>
     <w:rPrDefault>
       <w:rPr>
@@ -6541,7 +6525,7 @@
       </w:pPr>
     </w:pPrDefault>
   </w:docDefaults>
-  <w:latentStyles w:defLockedState="0" w:defUIPriority="99" w:defSemiHidden="0" w:defUnhideWhenUsed="0" w:defQFormat="0" w:count="380">
+  <w:latentStyles w:defLockedState="0" w:defUIPriority="99" w:defSemiHidden="0" w:defUnhideWhenUsed="0" w:defQFormat="0" w:count="371">
     <w:lsdException w:name="Normal" w:uiPriority="0" w:qFormat="1"/>
     <w:lsdException w:name="heading 1" w:uiPriority="9" w:qFormat="1"/>
     <w:lsdException w:name="heading 2" w:semiHidden="1" w:uiPriority="9" w:unhideWhenUsed="1" w:qFormat="1"/>
@@ -6698,15 +6682,6 @@
     <w:lsdException w:name="Balloon Text" w:semiHidden="1" w:unhideWhenUsed="1"/>
     <w:lsdException w:name="Table Grid" w:uiPriority="59"/>
     <w:lsdException w:name="Table Theme" w:semiHidden="1" w:unhideWhenUsed="1"/>
-    <w:lsdException w:name="Note Level 1" w:semiHidden="1" w:unhideWhenUsed="1"/>
-    <w:lsdException w:name="Note Level 2" w:semiHidden="1" w:unhideWhenUsed="1"/>
-    <w:lsdException w:name="Note Level 3" w:semiHidden="1" w:unhideWhenUsed="1"/>
-    <w:lsdException w:name="Note Level 4" w:semiHidden="1" w:unhideWhenUsed="1"/>
-    <w:lsdException w:name="Note Level 5" w:semiHidden="1" w:unhideWhenUsed="1"/>
-    <w:lsdException w:name="Note Level 6" w:semiHidden="1" w:unhideWhenUsed="1"/>
-    <w:lsdException w:name="Note Level 7" w:semiHidden="1" w:unhideWhenUsed="1"/>
-    <w:lsdException w:name="Note Level 8" w:semiHidden="1" w:unhideWhenUsed="1"/>
-    <w:lsdException w:name="Note Level 9" w:semiHidden="1" w:unhideWhenUsed="1"/>
     <w:lsdException w:name="Placeholder Text" w:semiHidden="1"/>
     <w:lsdException w:name="No Spacing" w:uiPriority="1" w:qFormat="1"/>
     <w:lsdException w:name="Light Shading" w:uiPriority="60"/>
@@ -7044,7 +7019,6 @@
       <w:spacing w:after="0" w:line="240" w:lineRule="auto"/>
     </w:pPr>
     <w:tblPr>
-      <w:tblInd w:w="0" w:type="dxa"/>
       <w:tblBorders>
         <w:top w:val="single" w:sz="4" w:space="0" w:color="auto"/>
         <w:left w:val="single" w:sz="4" w:space="0" w:color="auto"/>
@@ -7053,12 +7027,6 @@
         <w:insideH w:val="single" w:sz="4" w:space="0" w:color="auto"/>
         <w:insideV w:val="single" w:sz="4" w:space="0" w:color="auto"/>
       </w:tblBorders>
-      <w:tblCellMar>
-        <w:top w:w="0" w:type="dxa"/>
-        <w:left w:w="108" w:type="dxa"/>
-        <w:bottom w:w="0" w:type="dxa"/>
-        <w:right w:w="108" w:type="dxa"/>
-      </w:tblCellMar>
     </w:tblPr>
   </w:style>
   <w:style w:type="paragraph" w:customStyle="1" w:styleId="Coptic">
@@ -7903,7 +7871,7 @@
 </file>
 
 <file path=customXml/itemProps1.xml><?xml version="1.0" encoding="utf-8"?>
-<ds:datastoreItem xmlns:ds="http://schemas.openxmlformats.org/officeDocument/2006/customXml" ds:itemID="{B4D2E1E8-9EFE-544B-A882-2CEE99D3BEC5}">
+<ds:datastoreItem xmlns:ds="http://schemas.openxmlformats.org/officeDocument/2006/customXml" ds:itemID="{602FFA0B-06FC-4DC8-9ED8-64765FF7E901}">
   <ds:schemaRefs>
     <ds:schemaRef ds:uri="http://schemas.openxmlformats.org/officeDocument/2006/bibliography"/>
   </ds:schemaRefs>

</xml_diff>